<commit_message>
update as3 and 4
</commit_message>
<xml_diff>
--- a/Lab3/Assignment 3.docx
+++ b/Lab3/Assignment 3.docx
@@ -26,18 +26,18 @@
           <w:rFonts w:hint="default" w:ascii="Georgia Regular" w:hAnsi="Georgia Regular" w:cs="Georgia Regular"/>
           <w:b/>
           <w:bCs/>
-          <w:sz w:val="22"/>
-          <w:szCs w:val="22"/>
-          <w:lang w:val="en-US"/>
-        </w:rPr>
-      </w:pPr>
-      <w:r>
-        <w:rPr>
-          <w:rFonts w:hint="default" w:ascii="Georgia Regular" w:hAnsi="Georgia Regular" w:cs="Georgia Regular"/>
-          <w:b/>
-          <w:bCs/>
-          <w:sz w:val="22"/>
-          <w:szCs w:val="22"/>
+          <w:sz w:val="28"/>
+          <w:szCs w:val="28"/>
+          <w:lang w:val="en-US"/>
+        </w:rPr>
+      </w:pPr>
+      <w:r>
+        <w:rPr>
+          <w:rFonts w:hint="default" w:ascii="Georgia Regular" w:hAnsi="Georgia Regular" w:cs="Georgia Regular"/>
+          <w:b/>
+          <w:bCs/>
+          <w:sz w:val="28"/>
+          <w:szCs w:val="28"/>
           <w:lang w:val="en-US"/>
         </w:rPr>
         <w:t>Part 1:-</w:t>
@@ -123,15 +123,34 @@
       <w:pPr>
         <w:rPr>
           <w:rFonts w:hint="default" w:ascii="Georgia Regular" w:hAnsi="Georgia Regular" w:cs="Georgia Regular"/>
-          <w:lang w:val="en-US"/>
-        </w:rPr>
-      </w:pPr>
-      <w:r>
-        <w:rPr>
-          <w:rFonts w:hint="default" w:ascii="Georgia Regular" w:hAnsi="Georgia Regular" w:cs="Georgia Regular"/>
-          <w:lang w:val="en-US"/>
-        </w:rPr>
-        <w:t>en-US</w:t>
+          <w:b/>
+          <w:bCs/>
+          <w:lang w:val="en-US"/>
+        </w:rPr>
+      </w:pPr>
+      <w:r>
+        <w:rPr>
+          <w:rFonts w:hint="default" w:ascii="Georgia Regular" w:hAnsi="Georgia Regular"/>
+          <w:b/>
+          <w:bCs/>
+          <w:lang w:val="en-US"/>
+        </w:rPr>
+        <w:t>Accept-Language: en-US,en;q=0.5</w:t>
+      </w:r>
+    </w:p>
+    <w:p>
+      <w:pPr>
+        <w:rPr>
+          <w:rFonts w:hint="default" w:ascii="Georgia Regular" w:hAnsi="Georgia Regular" w:cs="Georgia Regular"/>
+          <w:lang w:val="en-US"/>
+        </w:rPr>
+      </w:pPr>
+      <w:r>
+        <w:rPr>
+          <w:rFonts w:hint="default" w:ascii="Georgia Regular" w:hAnsi="Georgia Regular" w:cs="Georgia Regular"/>
+          <w:lang w:val="en-US"/>
+        </w:rPr>
+        <w:t>Hence, the language is English(US).</w:t>
       </w:r>
     </w:p>
     <w:p>
@@ -161,15 +180,26 @@
       <w:pPr>
         <w:rPr>
           <w:rFonts w:hint="default" w:ascii="Georgia Regular" w:hAnsi="Georgia Regular" w:cs="Georgia Regular"/>
-          <w:lang w:val="en-US"/>
-        </w:rPr>
-      </w:pPr>
-      <w:r>
-        <w:rPr>
-          <w:rFonts w:hint="default" w:ascii="Georgia Regular" w:hAnsi="Georgia Regular" w:cs="Georgia Regular"/>
-          <w:lang w:val="en-US"/>
-        </w:rPr>
-        <w:t xml:space="preserve">My computer ip is 10.196.8.81 </w:t>
+          <w:b/>
+          <w:bCs/>
+          <w:lang w:val="en-US"/>
+        </w:rPr>
+      </w:pPr>
+      <w:r>
+        <w:rPr>
+          <w:rFonts w:hint="default" w:ascii="Georgia Regular" w:hAnsi="Georgia Regular" w:cs="Georgia Regular"/>
+          <w:lang w:val="en-US"/>
+        </w:rPr>
+        <w:t xml:space="preserve">My computer ip is </w:t>
+      </w:r>
+      <w:r>
+        <w:rPr>
+          <w:rFonts w:hint="default" w:ascii="Georgia Regular" w:hAnsi="Georgia Regular" w:cs="Georgia Regular"/>
+          <w:b/>
+          <w:bCs/>
+          <w:lang w:val="en-US"/>
+        </w:rPr>
+        <w:t xml:space="preserve">10.196.8.81 </w:t>
       </w:r>
     </w:p>
     <w:p>
@@ -181,6 +211,8 @@
         <w:jc w:val="left"/>
         <w:rPr>
           <w:rFonts w:hint="default" w:ascii="Georgia Regular" w:hAnsi="Georgia Regular" w:eastAsia="Georgia" w:cs="Georgia Regular"/>
+          <w:b/>
+          <w:bCs/>
           <w:color w:val="000000"/>
           <w:kern w:val="0"/>
           <w:sz w:val="22"/>
@@ -197,7 +229,20 @@
           <w:szCs w:val="22"/>
           <w:lang w:val="en-US" w:eastAsia="zh-CN" w:bidi="ar"/>
         </w:rPr>
-        <w:t>gaia.cs.umass.edu server’s IP is 128.119.245.12</w:t>
+        <w:t xml:space="preserve">gaia.cs.umass.edu server’s IP is </w:t>
+      </w:r>
+      <w:r>
+        <w:rPr>
+          <w:rFonts w:hint="default" w:ascii="Georgia Regular" w:hAnsi="Georgia Regular" w:eastAsia="Georgia" w:cs="Georgia Regular"/>
+          <w:b/>
+          <w:bCs/>
+          <w:color w:val="000000"/>
+          <w:kern w:val="0"/>
+          <w:sz w:val="22"/>
+          <w:szCs w:val="22"/>
+          <w:lang w:val="en-US" w:eastAsia="zh-CN" w:bidi="ar"/>
+        </w:rPr>
+        <w:t>128.119.245.12</w:t>
       </w:r>
     </w:p>
     <w:p>
@@ -254,7 +299,23 @@
           <w:rFonts w:hint="default" w:ascii="Georgia Regular" w:hAnsi="Georgia Regular" w:cs="Georgia Regular"/>
           <w:lang w:val="en-US"/>
         </w:rPr>
-        <w:t>Status code 200 is returned from the server to my computer.</w:t>
+        <w:t xml:space="preserve">Status code: </w:t>
+      </w:r>
+      <w:r>
+        <w:rPr>
+          <w:rFonts w:hint="default" w:ascii="Georgia Regular" w:hAnsi="Georgia Regular" w:cs="Georgia Regular"/>
+          <w:b/>
+          <w:bCs/>
+          <w:lang w:val="en-US"/>
+        </w:rPr>
+        <w:t xml:space="preserve">200 </w:t>
+      </w:r>
+      <w:r>
+        <w:rPr>
+          <w:rFonts w:hint="default" w:ascii="Georgia Regular" w:hAnsi="Georgia Regular" w:cs="Georgia Regular"/>
+          <w:lang w:val="en-US"/>
+        </w:rPr>
+        <w:t>is returned from the server to my computer.</w:t>
       </w:r>
     </w:p>
     <w:p>
@@ -329,6 +390,7 @@
         <w:keepLines w:val="0"/>
         <w:widowControl/>
         <w:numPr>
+          <w:ilvl w:val="0"/>
           <w:numId w:val="0"/>
         </w:numPr>
         <w:suppressLineNumbers w:val="0"/>
@@ -375,6 +437,7 @@
         <w:keepLines w:val="0"/>
         <w:widowControl/>
         <w:numPr>
+          <w:ilvl w:val="0"/>
           <w:numId w:val="0"/>
         </w:numPr>
         <w:suppressLineNumbers w:val="0"/>
@@ -521,18 +584,18 @@
           <w:rFonts w:hint="default" w:ascii="Georgia Regular" w:hAnsi="Georgia Regular" w:cs="Georgia Regular"/>
           <w:b/>
           <w:bCs/>
-          <w:sz w:val="22"/>
-          <w:szCs w:val="22"/>
-          <w:lang w:val="en-US"/>
-        </w:rPr>
-      </w:pPr>
-      <w:r>
-        <w:rPr>
-          <w:rFonts w:hint="default" w:ascii="Georgia Regular" w:hAnsi="Georgia Regular" w:cs="Georgia Regular"/>
-          <w:b/>
-          <w:bCs/>
-          <w:sz w:val="22"/>
-          <w:szCs w:val="22"/>
+          <w:sz w:val="28"/>
+          <w:szCs w:val="28"/>
+          <w:lang w:val="en-US"/>
+        </w:rPr>
+      </w:pPr>
+      <w:r>
+        <w:rPr>
+          <w:rFonts w:hint="default" w:ascii="Georgia Regular" w:hAnsi="Georgia Regular" w:cs="Georgia Regular"/>
+          <w:b/>
+          <w:bCs/>
+          <w:sz w:val="28"/>
+          <w:szCs w:val="28"/>
           <w:lang w:val="en-US"/>
         </w:rPr>
         <w:t>Part 2:-</w:t>
@@ -553,6 +616,7 @@
     <w:p>
       <w:pPr>
         <w:numPr>
+          <w:ilvl w:val="0"/>
           <w:numId w:val="0"/>
         </w:numPr>
         <w:rPr>
@@ -584,6 +648,27 @@
         <w:suppressLineNumbers w:val="0"/>
         <w:jc w:val="left"/>
         <w:rPr>
+          <w:rFonts w:hint="default" w:ascii="TimesLTPro-Roman" w:hAnsi="TimesLTPro-Roman" w:eastAsia="TimesLTPro-Roman" w:cs="TimesLTPro-Roman"/>
+          <w:color w:val="000000"/>
+          <w:kern w:val="0"/>
+          <w:sz w:val="22"/>
+          <w:szCs w:val="22"/>
+          <w:lang w:val="en-US" w:eastAsia="zh-CN" w:bidi="ar"/>
+        </w:rPr>
+      </w:pPr>
+      <w:r>
+        <w:rPr>
+          <w:rFonts w:hint="default" w:ascii="Georgia" w:hAnsi="Georgia" w:eastAsia="Georgia" w:cs="Georgia"/>
+          <w:color w:val="000000"/>
+          <w:kern w:val="0"/>
+          <w:sz w:val="22"/>
+          <w:szCs w:val="22"/>
+          <w:lang w:val="en-US" w:eastAsia="zh-CN" w:bidi="ar"/>
+        </w:rPr>
+        <w:t xml:space="preserve">No, I did not see </w:t>
+      </w:r>
+      <w:r>
+        <w:rPr>
           <w:rFonts w:ascii="TimesLTPro-Roman" w:hAnsi="TimesLTPro-Roman" w:eastAsia="TimesLTPro-Roman" w:cs="TimesLTPro-Roman"/>
           <w:color w:val="000000"/>
           <w:kern w:val="0"/>
@@ -591,28 +676,18 @@
           <w:szCs w:val="22"/>
           <w:lang w:val="en-US" w:eastAsia="zh-CN" w:bidi="ar"/>
         </w:rPr>
-      </w:pPr>
-      <w:r>
-        <w:rPr>
-          <w:rFonts w:hint="default" w:ascii="Georgia" w:hAnsi="Georgia" w:eastAsia="Georgia" w:cs="Georgia"/>
+        <w:t>“IF-MODIFIED-SINCE” line in the HTTP GET</w:t>
+      </w:r>
+      <w:r>
+        <w:rPr>
+          <w:rFonts w:hint="default" w:ascii="TimesLTPro-Roman" w:hAnsi="TimesLTPro-Roman" w:eastAsia="TimesLTPro-Roman" w:cs="TimesLTPro-Roman"/>
           <w:color w:val="000000"/>
           <w:kern w:val="0"/>
           <w:sz w:val="22"/>
           <w:szCs w:val="22"/>
           <w:lang w:val="en-US" w:eastAsia="zh-CN" w:bidi="ar"/>
         </w:rPr>
-        <w:t xml:space="preserve">No, I did not see </w:t>
-      </w:r>
-      <w:r>
-        <w:rPr>
-          <w:rFonts w:ascii="TimesLTPro-Roman" w:hAnsi="TimesLTPro-Roman" w:eastAsia="TimesLTPro-Roman" w:cs="TimesLTPro-Roman"/>
-          <w:color w:val="000000"/>
-          <w:kern w:val="0"/>
-          <w:sz w:val="22"/>
-          <w:szCs w:val="22"/>
-          <w:lang w:val="en-US" w:eastAsia="zh-CN" w:bidi="ar"/>
-        </w:rPr>
-        <w:t>“IF-MODIFIED-SINCE” line in the HTTP GET</w:t>
+        <w:t>.</w:t>
       </w:r>
     </w:p>
     <w:p>
@@ -663,6 +738,7 @@
     <w:p>
       <w:pPr>
         <w:numPr>
+          <w:ilvl w:val="0"/>
           <w:numId w:val="0"/>
         </w:numPr>
         <w:rPr>
@@ -941,7 +1017,33 @@
           <w:szCs w:val="22"/>
           <w:lang w:val="en-US" w:eastAsia="zh-CN"/>
         </w:rPr>
-        <w:t xml:space="preserve">Status code 304 </w:t>
+        <w:t xml:space="preserve">Status code </w:t>
+      </w:r>
+      <w:r>
+        <w:rPr>
+          <w:rFonts w:hint="default" w:ascii="Georgia Regular" w:hAnsi="Georgia Regular" w:eastAsia="TimesLTPro-Roman" w:cs="Georgia Regular"/>
+          <w:b/>
+          <w:bCs/>
+          <w:color w:val="000000"/>
+          <w:kern w:val="0"/>
+          <w:sz w:val="22"/>
+          <w:szCs w:val="22"/>
+          <w:lang w:val="en-US" w:eastAsia="zh-CN"/>
+        </w:rPr>
+        <w:t>304</w:t>
+      </w:r>
+      <w:r>
+        <w:rPr>
+          <w:rFonts w:hint="default" w:ascii="Georgia Regular" w:hAnsi="Georgia Regular" w:eastAsia="TimesLTPro-Roman" w:cs="Georgia Regular"/>
+          <w:b w:val="0"/>
+          <w:bCs w:val="0"/>
+          <w:color w:val="000000"/>
+          <w:kern w:val="0"/>
+          <w:sz w:val="22"/>
+          <w:szCs w:val="22"/>
+          <w:lang w:val="en-US" w:eastAsia="zh-CN"/>
+        </w:rPr>
+        <w:t xml:space="preserve"> </w:t>
       </w:r>
       <w:r>
         <w:rPr>
@@ -1097,18 +1199,18 @@
           <w:rFonts w:hint="default" w:ascii="Georgia Regular" w:hAnsi="Georgia Regular" w:cs="Georgia Regular"/>
           <w:b/>
           <w:bCs/>
-          <w:sz w:val="22"/>
-          <w:szCs w:val="22"/>
-          <w:lang w:val="en-US"/>
-        </w:rPr>
-      </w:pPr>
-      <w:r>
-        <w:rPr>
-          <w:rFonts w:hint="default" w:ascii="Georgia Regular" w:hAnsi="Georgia Regular" w:cs="Georgia Regular"/>
-          <w:b/>
-          <w:bCs/>
-          <w:sz w:val="22"/>
-          <w:szCs w:val="22"/>
+          <w:sz w:val="28"/>
+          <w:szCs w:val="28"/>
+          <w:lang w:val="en-US"/>
+        </w:rPr>
+      </w:pPr>
+      <w:r>
+        <w:rPr>
+          <w:rFonts w:hint="default" w:ascii="Georgia Regular" w:hAnsi="Georgia Regular" w:cs="Georgia Regular"/>
+          <w:b/>
+          <w:bCs/>
+          <w:sz w:val="28"/>
+          <w:szCs w:val="28"/>
           <w:lang w:val="en-US"/>
         </w:rPr>
         <w:t>Part 3:-</w:t>
@@ -1120,6 +1222,77 @@
           <w:rFonts w:hint="default" w:ascii="Georgia Regular" w:hAnsi="Georgia Regular" w:cs="Georgia Regular"/>
           <w:b/>
           <w:bCs/>
+          <w:sz w:val="28"/>
+          <w:szCs w:val="28"/>
+          <w:lang w:val="en-US"/>
+        </w:rPr>
+      </w:pPr>
+    </w:p>
+    <w:p>
+      <w:pPr>
+        <w:rPr>
+          <w:rFonts w:hint="default" w:ascii="Georgia Regular" w:hAnsi="Georgia Regular" w:cs="Georgia Regular"/>
+          <w:b/>
+          <w:bCs/>
+          <w:sz w:val="22"/>
+          <w:szCs w:val="22"/>
+          <w:lang w:val="en-US"/>
+        </w:rPr>
+      </w:pPr>
+      <w:r>
+        <w:rPr>
+          <w:rFonts w:hint="default" w:ascii="Georgia Regular" w:hAnsi="Georgia Regular" w:cs="Georgia Regular"/>
+          <w:b w:val="0"/>
+          <w:bCs w:val="0"/>
+          <w:sz w:val="22"/>
+          <w:szCs w:val="22"/>
+          <w:lang w:val="en-US"/>
+        </w:rPr>
+        <w:drawing>
+          <wp:inline distT="0" distB="0" distL="114300" distR="114300">
+            <wp:extent cx="5578475" cy="800735"/>
+            <wp:effectExtent l="0" t="0" r="9525" b="12065"/>
+            <wp:docPr id="3" name="Picture 3" descr="Screenshot 2024-01-21 at 11.51.17 AM"/>
+            <wp:cNvGraphicFramePr>
+              <a:graphicFrameLocks xmlns:a="http://schemas.openxmlformats.org/drawingml/2006/main" noChangeAspect="1"/>
+            </wp:cNvGraphicFramePr>
+            <a:graphic xmlns:a="http://schemas.openxmlformats.org/drawingml/2006/main">
+              <a:graphicData uri="http://schemas.openxmlformats.org/drawingml/2006/picture">
+                <pic:pic xmlns:pic="http://schemas.openxmlformats.org/drawingml/2006/picture">
+                  <pic:nvPicPr>
+                    <pic:cNvPr id="3" name="Picture 3" descr="Screenshot 2024-01-21 at 11.51.17 AM"/>
+                    <pic:cNvPicPr>
+                      <a:picLocks noChangeAspect="1"/>
+                    </pic:cNvPicPr>
+                  </pic:nvPicPr>
+                  <pic:blipFill>
+                    <a:blip r:embed="rId6"/>
+                    <a:stretch>
+                      <a:fillRect/>
+                    </a:stretch>
+                  </pic:blipFill>
+                  <pic:spPr>
+                    <a:xfrm>
+                      <a:off x="0" y="0"/>
+                      <a:ext cx="5578475" cy="800735"/>
+                    </a:xfrm>
+                    <a:prstGeom prst="rect">
+                      <a:avLst/>
+                    </a:prstGeom>
+                  </pic:spPr>
+                </pic:pic>
+              </a:graphicData>
+            </a:graphic>
+          </wp:inline>
+        </w:drawing>
+      </w:r>
+    </w:p>
+    <w:p>
+      <w:pPr>
+        <w:rPr>
+          <w:rFonts w:hint="default" w:ascii="Georgia Regular" w:hAnsi="Georgia Regular" w:cs="Georgia Regular"/>
+          <w:b w:val="0"/>
+          <w:bCs w:val="0"/>
           <w:sz w:val="22"/>
           <w:szCs w:val="22"/>
           <w:lang w:val="en-US"/>
@@ -1157,92 +1330,422 @@
           <w:bCs w:val="0"/>
           <w:sz w:val="22"/>
           <w:szCs w:val="22"/>
-          <w:lang w:val="en-US"/>
-        </w:rPr>
-      </w:pPr>
-    </w:p>
-    <w:p>
-      <w:pPr>
-        <w:rPr>
-          <w:rFonts w:hint="default"/>
-          <w:lang w:val="en-US"/>
-        </w:rPr>
-      </w:pPr>
-    </w:p>
-    <w:p>
-      <w:pPr>
-        <w:rPr>
-          <w:rFonts w:hint="default" w:ascii="Georgia Regular" w:hAnsi="Georgia Regular" w:cs="Georgia Regular"/>
-          <w:b/>
-          <w:bCs/>
-          <w:sz w:val="22"/>
-          <w:szCs w:val="22"/>
-          <w:lang w:val="en-US"/>
-        </w:rPr>
-      </w:pPr>
-      <w:r>
-        <w:rPr>
-          <w:rFonts w:hint="default" w:ascii="Georgia Regular" w:hAnsi="Georgia Regular" w:cs="Georgia Regular"/>
-          <w:b/>
-          <w:bCs/>
-          <w:sz w:val="22"/>
-          <w:szCs w:val="22"/>
-          <w:lang w:val="en-US"/>
-        </w:rPr>
-        <w:t>Part 4:-</w:t>
-      </w:r>
-    </w:p>
-    <w:p>
-      <w:pPr>
-        <w:rPr>
-          <w:rFonts w:hint="default"/>
-          <w:lang w:val="en-US"/>
-        </w:rPr>
-      </w:pPr>
-    </w:p>
-    <w:p>
-      <w:pPr>
-        <w:rPr>
-          <w:rFonts w:hint="default"/>
-          <w:lang w:val="en-US"/>
-        </w:rPr>
-      </w:pPr>
-    </w:p>
-    <w:p>
-      <w:pPr>
-        <w:rPr>
-          <w:rFonts w:hint="default" w:ascii="Georgia Regular" w:hAnsi="Georgia Regular" w:cs="Georgia Regular"/>
-          <w:b/>
-          <w:bCs/>
-          <w:sz w:val="22"/>
-          <w:szCs w:val="22"/>
-          <w:lang w:val="en-US"/>
-        </w:rPr>
-      </w:pPr>
-      <w:r>
-        <w:rPr>
-          <w:rFonts w:hint="default" w:ascii="Georgia Regular" w:hAnsi="Georgia Regular" w:cs="Georgia Regular"/>
-          <w:b/>
-          <w:bCs/>
-          <w:sz w:val="22"/>
-          <w:szCs w:val="22"/>
-          <w:lang w:val="en-US"/>
-        </w:rPr>
-        <w:t>Part 5</w:t>
+          <w:vertAlign w:val="baseline"/>
+          <w:lang w:val="en-US"/>
+        </w:rPr>
+      </w:pPr>
+      <w:r>
+        <w:rPr>
+          <w:rFonts w:hint="default" w:ascii="Georgia Regular" w:hAnsi="Georgia Regular" w:cs="Georgia Regular"/>
+          <w:b w:val="0"/>
+          <w:bCs w:val="0"/>
+          <w:sz w:val="22"/>
+          <w:szCs w:val="22"/>
+          <w:lang w:val="en-US"/>
+        </w:rPr>
+        <w:t xml:space="preserve">The browser sent 1 HTTP GET request message. The associated packet number is </w:t>
+      </w:r>
+      <w:r>
+        <w:rPr>
+          <w:rFonts w:hint="default" w:ascii="Georgia Regular" w:hAnsi="Georgia Regular" w:cs="Georgia Regular"/>
+          <w:b/>
+          <w:bCs/>
+          <w:sz w:val="22"/>
+          <w:szCs w:val="22"/>
+          <w:lang w:val="en-US"/>
+        </w:rPr>
+        <w:t>53</w:t>
+      </w:r>
+      <w:r>
+        <w:rPr>
+          <w:rFonts w:hint="default" w:ascii="Georgia Regular" w:hAnsi="Georgia Regular" w:cs="Georgia Regular"/>
+          <w:b w:val="0"/>
+          <w:bCs w:val="0"/>
+          <w:sz w:val="22"/>
+          <w:szCs w:val="22"/>
+          <w:lang w:val="en-US"/>
+        </w:rPr>
+        <w:t>.</w:t>
+      </w:r>
+    </w:p>
+    <w:p>
+      <w:pPr>
+        <w:rPr>
+          <w:rFonts w:hint="default" w:ascii="Georgia Regular" w:hAnsi="Georgia Regular" w:cs="Georgia Regular"/>
+          <w:b w:val="0"/>
+          <w:bCs w:val="0"/>
+          <w:sz w:val="22"/>
+          <w:szCs w:val="22"/>
+          <w:lang w:val="en-US"/>
+        </w:rPr>
+      </w:pPr>
+    </w:p>
+    <w:p>
+      <w:pPr>
+        <w:rPr>
+          <w:rFonts w:hint="default" w:ascii="Georgia Regular" w:hAnsi="Georgia Regular" w:cs="Georgia Regular"/>
+          <w:b w:val="0"/>
+          <w:bCs w:val="0"/>
+          <w:sz w:val="22"/>
+          <w:szCs w:val="22"/>
+          <w:lang w:val="en-US"/>
+        </w:rPr>
+      </w:pPr>
+      <w:r>
+        <w:rPr>
+          <w:rFonts w:hint="default" w:ascii="Georgia Regular" w:hAnsi="Georgia Regular" w:cs="Georgia Regular"/>
+          <w:b w:val="0"/>
+          <w:bCs w:val="0"/>
+          <w:sz w:val="22"/>
+          <w:szCs w:val="22"/>
+          <w:lang w:val="en-US"/>
+        </w:rPr>
+        <w:t>2)</w:t>
+      </w:r>
+    </w:p>
+    <w:p>
+      <w:pPr>
+        <w:rPr>
+          <w:rFonts w:hint="default" w:ascii="Georgia Regular" w:hAnsi="Georgia Regular" w:cs="Georgia Regular"/>
+          <w:b w:val="0"/>
+          <w:bCs w:val="0"/>
+          <w:sz w:val="22"/>
+          <w:szCs w:val="22"/>
+          <w:lang w:val="en-US"/>
+        </w:rPr>
+      </w:pPr>
+      <w:r>
+        <w:rPr>
+          <w:rFonts w:hint="default" w:ascii="Georgia Regular" w:hAnsi="Georgia Regular" w:cs="Georgia Regular"/>
+          <w:b w:val="0"/>
+          <w:bCs w:val="0"/>
+          <w:sz w:val="22"/>
+          <w:szCs w:val="22"/>
+          <w:lang w:val="en-US"/>
+        </w:rPr>
+        <w:t xml:space="preserve">Packet number </w:t>
+      </w:r>
+      <w:r>
+        <w:rPr>
+          <w:rFonts w:hint="default" w:ascii="Georgia Regular" w:hAnsi="Georgia Regular" w:cs="Georgia Regular"/>
+          <w:b/>
+          <w:bCs/>
+          <w:sz w:val="22"/>
+          <w:szCs w:val="22"/>
+          <w:lang w:val="en-US"/>
+        </w:rPr>
+        <w:t xml:space="preserve">58 </w:t>
+      </w:r>
+      <w:r>
+        <w:rPr>
+          <w:rFonts w:hint="default" w:ascii="Georgia Regular" w:hAnsi="Georgia Regular" w:cs="Georgia Regular"/>
+          <w:b w:val="0"/>
+          <w:bCs w:val="0"/>
+          <w:sz w:val="22"/>
+          <w:szCs w:val="22"/>
+          <w:lang w:val="en-US"/>
+        </w:rPr>
+        <w:t>contains the status code and phrase associated with the response to the request.</w:t>
+      </w:r>
+    </w:p>
+    <w:p>
+      <w:pPr>
+        <w:rPr>
+          <w:rFonts w:hint="default" w:ascii="Georgia Regular" w:hAnsi="Georgia Regular" w:cs="Georgia Regular"/>
+          <w:b w:val="0"/>
+          <w:bCs w:val="0"/>
+          <w:sz w:val="22"/>
+          <w:szCs w:val="22"/>
+          <w:lang w:val="en-US"/>
+        </w:rPr>
+      </w:pPr>
+    </w:p>
+    <w:p>
+      <w:pPr>
+        <w:rPr>
+          <w:rFonts w:hint="default" w:ascii="Georgia Regular" w:hAnsi="Georgia Regular" w:cs="Georgia Regular"/>
+          <w:b w:val="0"/>
+          <w:bCs w:val="0"/>
+          <w:sz w:val="22"/>
+          <w:szCs w:val="22"/>
+          <w:lang w:val="en-US"/>
+        </w:rPr>
+      </w:pPr>
+      <w:r>
+        <w:rPr>
+          <w:rFonts w:hint="default" w:ascii="Georgia Regular" w:hAnsi="Georgia Regular" w:cs="Georgia Regular"/>
+          <w:b w:val="0"/>
+          <w:bCs w:val="0"/>
+          <w:sz w:val="22"/>
+          <w:szCs w:val="22"/>
+          <w:lang w:val="en-US"/>
+        </w:rPr>
+        <w:t>3)</w:t>
+      </w:r>
+    </w:p>
+    <w:p>
+      <w:pPr>
+        <w:rPr>
+          <w:rFonts w:hint="default" w:ascii="Georgia Regular" w:hAnsi="Georgia Regular" w:cs="Georgia Regular"/>
+          <w:b w:val="0"/>
+          <w:bCs w:val="0"/>
+          <w:sz w:val="22"/>
+          <w:szCs w:val="22"/>
+          <w:lang w:val="en-US"/>
+        </w:rPr>
+      </w:pPr>
+      <w:r>
+        <w:rPr>
+          <w:rFonts w:hint="default" w:ascii="Georgia Regular" w:hAnsi="Georgia Regular" w:cs="Georgia Regular"/>
+          <w:b w:val="0"/>
+          <w:bCs w:val="0"/>
+          <w:sz w:val="22"/>
+          <w:szCs w:val="22"/>
+          <w:lang w:val="en-US"/>
+        </w:rPr>
+        <w:t xml:space="preserve">Status code: </w:t>
+      </w:r>
+      <w:r>
+        <w:rPr>
+          <w:rFonts w:hint="default" w:ascii="Georgia Regular" w:hAnsi="Georgia Regular" w:cs="Georgia Regular"/>
+          <w:b/>
+          <w:bCs/>
+          <w:sz w:val="22"/>
+          <w:szCs w:val="22"/>
+          <w:lang w:val="en-US"/>
+        </w:rPr>
+        <w:t>200</w:t>
+      </w:r>
+    </w:p>
+    <w:p>
+      <w:pPr>
+        <w:rPr>
+          <w:rFonts w:hint="default" w:ascii="Georgia Regular" w:hAnsi="Georgia Regular" w:cs="Georgia Regular"/>
+          <w:b w:val="0"/>
+          <w:bCs w:val="0"/>
+          <w:sz w:val="22"/>
+          <w:szCs w:val="22"/>
+          <w:lang w:val="en-US"/>
+        </w:rPr>
+      </w:pPr>
+      <w:r>
+        <w:rPr>
+          <w:rFonts w:hint="default" w:ascii="Georgia Regular" w:hAnsi="Georgia Regular" w:cs="Georgia Regular"/>
+          <w:b w:val="0"/>
+          <w:bCs w:val="0"/>
+          <w:sz w:val="22"/>
+          <w:szCs w:val="22"/>
+          <w:lang w:val="en-US"/>
+        </w:rPr>
+        <w:t xml:space="preserve">Response Phrase: </w:t>
+      </w:r>
+      <w:r>
+        <w:rPr>
+          <w:rFonts w:hint="default" w:ascii="Georgia Regular" w:hAnsi="Georgia Regular" w:cs="Georgia Regular"/>
+          <w:b/>
+          <w:bCs/>
+          <w:sz w:val="22"/>
+          <w:szCs w:val="22"/>
+          <w:lang w:val="en-US"/>
+        </w:rPr>
+        <w:t>OK</w:t>
+      </w:r>
+    </w:p>
+    <w:p>
+      <w:pPr>
+        <w:rPr>
+          <w:rFonts w:hint="default" w:ascii="Georgia Regular" w:hAnsi="Georgia Regular" w:cs="Georgia Regular"/>
+          <w:b w:val="0"/>
+          <w:bCs w:val="0"/>
+          <w:sz w:val="22"/>
+          <w:szCs w:val="22"/>
+          <w:lang w:val="en-US"/>
+        </w:rPr>
+      </w:pPr>
+    </w:p>
+    <w:p>
+      <w:pPr>
+        <w:rPr>
+          <w:rFonts w:hint="default" w:ascii="Georgia Regular" w:hAnsi="Georgia Regular" w:cs="Georgia Regular"/>
+          <w:b w:val="0"/>
+          <w:bCs w:val="0"/>
+          <w:sz w:val="22"/>
+          <w:szCs w:val="22"/>
+          <w:lang w:val="en-US"/>
+        </w:rPr>
+      </w:pPr>
+      <w:r>
+        <w:rPr>
+          <w:rFonts w:hint="default" w:ascii="Georgia Regular" w:hAnsi="Georgia Regular" w:cs="Georgia Regular"/>
+          <w:b w:val="0"/>
+          <w:bCs w:val="0"/>
+          <w:sz w:val="22"/>
+          <w:szCs w:val="22"/>
+          <w:lang w:val="en-US"/>
+        </w:rPr>
+        <w:t>4)</w:t>
+      </w:r>
+      <w:r>
+        <w:rPr>
+          <w:rFonts w:hint="default" w:ascii="Georgia Regular" w:hAnsi="Georgia Regular"/>
+          <w:b w:val="0"/>
+          <w:bCs w:val="0"/>
+          <w:sz w:val="22"/>
+          <w:szCs w:val="22"/>
+          <w:lang w:val="en-US"/>
+        </w:rPr>
+        <w:drawing>
+          <wp:inline distT="0" distB="0" distL="114300" distR="114300">
+            <wp:extent cx="5273040" cy="537845"/>
+            <wp:effectExtent l="0" t="0" r="10160" b="20955"/>
+            <wp:docPr id="7" name="Picture 7" descr="Screenshot 2024-01-22 at 7.26.26 PM"/>
+            <wp:cNvGraphicFramePr>
+              <a:graphicFrameLocks xmlns:a="http://schemas.openxmlformats.org/drawingml/2006/main" noChangeAspect="1"/>
+            </wp:cNvGraphicFramePr>
+            <a:graphic xmlns:a="http://schemas.openxmlformats.org/drawingml/2006/main">
+              <a:graphicData uri="http://schemas.openxmlformats.org/drawingml/2006/picture">
+                <pic:pic xmlns:pic="http://schemas.openxmlformats.org/drawingml/2006/picture">
+                  <pic:nvPicPr>
+                    <pic:cNvPr id="7" name="Picture 7" descr="Screenshot 2024-01-22 at 7.26.26 PM"/>
+                    <pic:cNvPicPr>
+                      <a:picLocks noChangeAspect="1"/>
+                    </pic:cNvPicPr>
+                  </pic:nvPicPr>
+                  <pic:blipFill>
+                    <a:blip r:embed="rId7"/>
+                    <a:stretch>
+                      <a:fillRect/>
+                    </a:stretch>
+                  </pic:blipFill>
+                  <pic:spPr>
+                    <a:xfrm>
+                      <a:off x="0" y="0"/>
+                      <a:ext cx="5273040" cy="537845"/>
+                    </a:xfrm>
+                    <a:prstGeom prst="rect">
+                      <a:avLst/>
+                    </a:prstGeom>
+                  </pic:spPr>
+                </pic:pic>
+              </a:graphicData>
+            </a:graphic>
+          </wp:inline>
+        </w:drawing>
+      </w:r>
+    </w:p>
+    <w:p>
+      <w:pPr>
+        <w:rPr>
+          <w:rFonts w:hint="default" w:ascii="Georgia Regular" w:hAnsi="Georgia Regular" w:cs="Georgia Regular"/>
+          <w:b w:val="0"/>
+          <w:bCs w:val="0"/>
+          <w:sz w:val="22"/>
+          <w:szCs w:val="22"/>
+          <w:lang w:val="en-US"/>
+        </w:rPr>
+      </w:pPr>
+      <w:r>
+        <w:rPr>
+          <w:rFonts w:hint="default" w:ascii="Georgia Regular" w:hAnsi="Georgia Regular" w:cs="Georgia Regular"/>
+          <w:b/>
+          <w:bCs/>
+          <w:sz w:val="22"/>
+          <w:szCs w:val="22"/>
+          <w:lang w:val="en-US"/>
+        </w:rPr>
+        <w:t xml:space="preserve">4 </w:t>
+      </w:r>
+      <w:r>
+        <w:rPr>
+          <w:rFonts w:hint="default" w:ascii="Georgia Regular" w:hAnsi="Georgia Regular" w:cs="Georgia Regular"/>
+          <w:b w:val="0"/>
+          <w:bCs w:val="0"/>
+          <w:sz w:val="22"/>
+          <w:szCs w:val="22"/>
+          <w:lang w:val="en-US"/>
+        </w:rPr>
+        <w:t xml:space="preserve">TCP segments were needed to carry the single HTTP response and the text of the Bill of Rights with the data distribution as follows: </w:t>
+      </w:r>
+      <w:r>
+        <w:rPr>
+          <w:rFonts w:hint="default" w:ascii="Georgia Regular" w:hAnsi="Georgia Regular" w:cs="Georgia Regular"/>
+          <w:b/>
+          <w:bCs/>
+          <w:sz w:val="22"/>
+          <w:szCs w:val="22"/>
+          <w:lang w:val="en-US"/>
+        </w:rPr>
+        <w:t xml:space="preserve">1250 bytes </w:t>
+      </w:r>
+      <w:r>
+        <w:rPr>
+          <w:rFonts w:hint="default" w:ascii="Georgia Regular" w:hAnsi="Georgia Regular" w:cs="Georgia Regular"/>
+          <w:b w:val="0"/>
+          <w:bCs w:val="0"/>
+          <w:sz w:val="22"/>
+          <w:szCs w:val="22"/>
+          <w:lang w:val="en-US"/>
+        </w:rPr>
+        <w:t xml:space="preserve">in the first three and </w:t>
+      </w:r>
+      <w:r>
+        <w:rPr>
+          <w:rFonts w:hint="default" w:ascii="Georgia Regular" w:hAnsi="Georgia Regular" w:cs="Georgia Regular"/>
+          <w:b/>
+          <w:bCs/>
+          <w:sz w:val="22"/>
+          <w:szCs w:val="22"/>
+          <w:lang w:val="en-US"/>
+        </w:rPr>
+        <w:t xml:space="preserve">1074 bytes </w:t>
       </w:r>
       <w:bookmarkStart w:id="0" w:name="_GoBack"/>
       <w:bookmarkEnd w:id="0"/>
       <w:r>
         <w:rPr>
           <w:rFonts w:hint="default" w:ascii="Georgia Regular" w:hAnsi="Georgia Regular" w:cs="Georgia Regular"/>
-          <w:b/>
-          <w:bCs/>
-          <w:sz w:val="22"/>
-          <w:szCs w:val="22"/>
-          <w:lang w:val="en-US"/>
-        </w:rPr>
-        <w:t>:-</w:t>
-      </w:r>
+          <w:b w:val="0"/>
+          <w:bCs w:val="0"/>
+          <w:sz w:val="22"/>
+          <w:szCs w:val="22"/>
+          <w:lang w:val="en-US"/>
+        </w:rPr>
+        <w:t xml:space="preserve">in the last one sending a total of </w:t>
+      </w:r>
+      <w:r>
+        <w:rPr>
+          <w:rFonts w:hint="default" w:ascii="Georgia Regular" w:hAnsi="Georgia Regular" w:cs="Georgia Regular"/>
+          <w:b/>
+          <w:bCs/>
+          <w:sz w:val="22"/>
+          <w:szCs w:val="22"/>
+          <w:lang w:val="en-US"/>
+        </w:rPr>
+        <w:t>4824 bytes</w:t>
+      </w:r>
+      <w:r>
+        <w:rPr>
+          <w:rFonts w:hint="default" w:ascii="Georgia Regular" w:hAnsi="Georgia Regular" w:cs="Georgia Regular"/>
+          <w:b w:val="0"/>
+          <w:bCs w:val="0"/>
+          <w:sz w:val="22"/>
+          <w:szCs w:val="22"/>
+          <w:lang w:val="en-US"/>
+        </w:rPr>
+        <w:t>.</w:t>
+      </w:r>
+    </w:p>
+    <w:p>
+      <w:pPr>
+        <w:rPr>
+          <w:rFonts w:hint="default" w:ascii="Georgia Regular" w:hAnsi="Georgia Regular" w:cs="Georgia Regular"/>
+          <w:b w:val="0"/>
+          <w:bCs w:val="0"/>
+          <w:sz w:val="22"/>
+          <w:szCs w:val="22"/>
+          <w:lang w:val="en-US"/>
+        </w:rPr>
+      </w:pPr>
     </w:p>
     <w:p>
       <w:pPr>
@@ -1255,10 +1758,661 @@
     <w:p>
       <w:pPr>
         <w:rPr>
+          <w:rFonts w:hint="default" w:ascii="Georgia Regular" w:hAnsi="Georgia Regular" w:cs="Georgia Regular"/>
+          <w:b/>
+          <w:bCs/>
+          <w:sz w:val="28"/>
+          <w:szCs w:val="28"/>
+          <w:lang w:val="en-US"/>
+        </w:rPr>
+      </w:pPr>
+      <w:r>
+        <w:rPr>
+          <w:rFonts w:hint="default" w:ascii="Georgia Regular" w:hAnsi="Georgia Regular" w:cs="Georgia Regular"/>
+          <w:b/>
+          <w:bCs/>
+          <w:sz w:val="28"/>
+          <w:szCs w:val="28"/>
+          <w:lang w:val="en-US"/>
+        </w:rPr>
+        <w:t>Part 4:-</w:t>
+      </w:r>
+    </w:p>
+    <w:p>
+      <w:pPr>
+        <w:rPr>
+          <w:rFonts w:hint="default" w:ascii="Georgia Regular" w:hAnsi="Georgia Regular" w:cs="Georgia Regular"/>
+          <w:b/>
+          <w:bCs/>
+          <w:sz w:val="28"/>
+          <w:szCs w:val="28"/>
+          <w:lang w:val="en-US"/>
+        </w:rPr>
+      </w:pPr>
+    </w:p>
+    <w:p>
+      <w:pPr>
+        <w:rPr>
+          <w:rFonts w:hint="default" w:ascii="Georgia Regular" w:hAnsi="Georgia Regular" w:cs="Georgia Regular"/>
+          <w:b w:val="0"/>
+          <w:bCs w:val="0"/>
+          <w:sz w:val="22"/>
+          <w:szCs w:val="22"/>
+          <w:lang w:val="en-US"/>
+        </w:rPr>
+      </w:pPr>
+      <w:r>
+        <w:rPr>
+          <w:rFonts w:hint="default" w:ascii="Georgia Regular" w:hAnsi="Georgia Regular" w:cs="Georgia Regular"/>
+          <w:b w:val="0"/>
+          <w:bCs w:val="0"/>
+          <w:sz w:val="22"/>
+          <w:szCs w:val="22"/>
+          <w:lang w:val="en-US"/>
+        </w:rPr>
+        <w:t>1)</w:t>
+      </w:r>
+    </w:p>
+    <w:p>
+      <w:pPr>
+        <w:rPr>
+          <w:rFonts w:hint="default" w:ascii="Georgia Regular" w:hAnsi="Georgia Regular" w:cs="Georgia Regular"/>
+          <w:b w:val="0"/>
+          <w:bCs w:val="0"/>
+          <w:sz w:val="22"/>
+          <w:szCs w:val="22"/>
+          <w:lang w:val="en-US"/>
+        </w:rPr>
+      </w:pPr>
+      <w:r>
+        <w:rPr>
+          <w:rFonts w:hint="default" w:ascii="Georgia Regular" w:hAnsi="Georgia Regular" w:cs="Georgia Regular"/>
+          <w:b w:val="0"/>
+          <w:bCs w:val="0"/>
+          <w:sz w:val="22"/>
+          <w:szCs w:val="22"/>
+          <w:lang w:val="en-US"/>
+        </w:rPr>
+        <w:t>The browser sent 3 HTTP GET response to the source.</w:t>
+      </w:r>
+    </w:p>
+    <w:p>
+      <w:pPr>
+        <w:rPr>
+          <w:rFonts w:hint="default" w:ascii="Georgia Regular" w:hAnsi="Georgia Regular" w:cs="Georgia Regular"/>
+          <w:b w:val="0"/>
+          <w:bCs w:val="0"/>
+          <w:sz w:val="22"/>
+          <w:szCs w:val="22"/>
+          <w:lang w:val="en-US"/>
+        </w:rPr>
+      </w:pPr>
+    </w:p>
+    <w:p>
+      <w:pPr>
+        <w:rPr>
+          <w:rFonts w:hint="default" w:ascii="Georgia Regular" w:hAnsi="Georgia Regular"/>
+          <w:b/>
+          <w:bCs/>
+          <w:sz w:val="22"/>
+          <w:szCs w:val="22"/>
+          <w:lang w:val="en-US"/>
+        </w:rPr>
+      </w:pPr>
+      <w:r>
+        <w:rPr>
+          <w:rFonts w:hint="default" w:ascii="Georgia Regular" w:hAnsi="Georgia Regular" w:cs="Georgia Regular"/>
+          <w:b w:val="0"/>
+          <w:bCs w:val="0"/>
+          <w:sz w:val="22"/>
+          <w:szCs w:val="22"/>
+          <w:lang w:val="en-US"/>
+        </w:rPr>
+        <w:t xml:space="preserve">The first one was sent to </w:t>
+      </w:r>
+      <w:r>
+        <w:rPr>
+          <w:rFonts w:hint="default" w:ascii="Georgia Regular" w:hAnsi="Georgia Regular"/>
+          <w:b/>
+          <w:bCs/>
+          <w:sz w:val="22"/>
+          <w:szCs w:val="22"/>
+          <w:lang w:val="en-US"/>
+        </w:rPr>
+        <w:t>1</w:t>
+      </w:r>
+      <w:r>
+        <w:rPr>
+          <w:rFonts w:hint="default" w:ascii="Georgia Regular" w:hAnsi="Georgia Regular"/>
+          <w:b/>
+          <w:bCs/>
+          <w:sz w:val="22"/>
+          <w:szCs w:val="22"/>
+          <w:lang w:val="en-US"/>
+        </w:rPr>
+        <w:t>28.119.245.12</w:t>
+      </w:r>
+    </w:p>
+    <w:p>
+      <w:pPr>
+        <w:rPr>
+          <w:rFonts w:hint="default" w:ascii="Georgia Regular" w:hAnsi="Georgia Regular"/>
+          <w:b/>
+          <w:bCs/>
+          <w:sz w:val="22"/>
+          <w:szCs w:val="22"/>
+          <w:lang w:val="en-US"/>
+        </w:rPr>
+      </w:pPr>
+      <w:r>
+        <w:rPr>
+          <w:rFonts w:hint="default" w:ascii="Georgia Regular" w:hAnsi="Georgia Regular"/>
+          <w:b w:val="0"/>
+          <w:bCs w:val="0"/>
+          <w:sz w:val="22"/>
+          <w:szCs w:val="22"/>
+          <w:lang w:val="en-US"/>
+        </w:rPr>
+        <w:t xml:space="preserve">The second one was sent to </w:t>
+      </w:r>
+      <w:r>
+        <w:rPr>
+          <w:rFonts w:hint="default" w:ascii="Georgia Regular" w:hAnsi="Georgia Regular" w:cs="Georgia Regular"/>
+          <w:b w:val="0"/>
+          <w:bCs w:val="0"/>
+          <w:sz w:val="22"/>
+          <w:szCs w:val="22"/>
+          <w:lang w:val="en-US"/>
+        </w:rPr>
+        <w:t xml:space="preserve"> </w:t>
+      </w:r>
+      <w:r>
+        <w:rPr>
+          <w:rFonts w:hint="default" w:ascii="Georgia Regular" w:hAnsi="Georgia Regular"/>
+          <w:b/>
+          <w:bCs/>
+          <w:sz w:val="22"/>
+          <w:szCs w:val="22"/>
+          <w:lang w:val="en-US"/>
+        </w:rPr>
+        <w:t>128.119.245.12</w:t>
+      </w:r>
+    </w:p>
+    <w:p>
+      <w:pPr>
+        <w:rPr>
+          <w:rFonts w:hint="default" w:ascii="Georgia Regular" w:hAnsi="Georgia Regular"/>
+          <w:b w:val="0"/>
+          <w:bCs w:val="0"/>
+          <w:sz w:val="22"/>
+          <w:szCs w:val="22"/>
+          <w:lang w:val="en-US"/>
+        </w:rPr>
+      </w:pPr>
+      <w:r>
+        <w:rPr>
+          <w:rFonts w:hint="default" w:ascii="Georgia Regular" w:hAnsi="Georgia Regular"/>
+          <w:b w:val="0"/>
+          <w:bCs w:val="0"/>
+          <w:sz w:val="22"/>
+          <w:szCs w:val="22"/>
+          <w:lang w:val="en-US"/>
+        </w:rPr>
+        <w:t xml:space="preserve">The third one was sent to  </w:t>
+      </w:r>
+      <w:r>
+        <w:rPr>
+          <w:rFonts w:hint="default" w:ascii="Georgia Regular" w:hAnsi="Georgia Regular"/>
+          <w:b/>
+          <w:bCs/>
+          <w:sz w:val="22"/>
+          <w:szCs w:val="22"/>
+          <w:lang w:val="en-US"/>
+        </w:rPr>
+        <w:t>178.79.137.164</w:t>
+      </w:r>
+    </w:p>
+    <w:p>
+      <w:pPr>
+        <w:rPr>
+          <w:rFonts w:hint="default" w:ascii="Georgia Regular" w:hAnsi="Georgia Regular"/>
+          <w:b w:val="0"/>
+          <w:bCs w:val="0"/>
+          <w:sz w:val="22"/>
+          <w:szCs w:val="22"/>
+          <w:lang w:val="en-US"/>
+        </w:rPr>
+      </w:pPr>
+    </w:p>
+    <w:p>
+      <w:pPr>
+        <w:rPr>
+          <w:rFonts w:hint="default" w:ascii="Georgia Regular" w:hAnsi="Georgia Regular"/>
+          <w:b w:val="0"/>
+          <w:bCs w:val="0"/>
+          <w:sz w:val="22"/>
+          <w:szCs w:val="22"/>
+          <w:lang w:val="en-US"/>
+        </w:rPr>
+      </w:pPr>
+      <w:r>
+        <w:rPr>
+          <w:rFonts w:hint="default" w:ascii="Georgia Regular" w:hAnsi="Georgia Regular"/>
+          <w:b w:val="0"/>
+          <w:bCs w:val="0"/>
+          <w:sz w:val="22"/>
+          <w:szCs w:val="22"/>
+          <w:lang w:val="en-US"/>
+        </w:rPr>
+        <w:t>2)</w:t>
+      </w:r>
+    </w:p>
+    <w:p>
+      <w:pPr>
+        <w:rPr>
+          <w:rFonts w:hint="default" w:ascii="Georgia Regular" w:hAnsi="Georgia Regular"/>
+          <w:b w:val="0"/>
+          <w:bCs w:val="0"/>
+          <w:sz w:val="22"/>
+          <w:szCs w:val="22"/>
+          <w:lang w:val="en-US"/>
+        </w:rPr>
+      </w:pPr>
+      <w:r>
+        <w:rPr>
+          <w:rFonts w:hint="default" w:ascii="Georgia Regular" w:hAnsi="Georgia Regular"/>
+          <w:b w:val="0"/>
+          <w:bCs w:val="0"/>
+          <w:sz w:val="22"/>
+          <w:szCs w:val="22"/>
+          <w:lang w:val="en-US"/>
+        </w:rPr>
+        <w:t>The images were downloaded serially. We can tell this by looking at the time log of each of the packets as shown in the below screenshot.</w:t>
+      </w:r>
+    </w:p>
+    <w:p>
+      <w:pPr>
+        <w:rPr>
+          <w:rFonts w:hint="default" w:ascii="Georgia Regular" w:hAnsi="Georgia Regular"/>
+          <w:b w:val="0"/>
+          <w:bCs w:val="0"/>
+          <w:sz w:val="22"/>
+          <w:szCs w:val="22"/>
+          <w:lang w:val="en-US"/>
+        </w:rPr>
+      </w:pPr>
+      <w:r>
+        <w:rPr>
+          <w:rFonts w:hint="default" w:ascii="Georgia Regular" w:hAnsi="Georgia Regular"/>
+          <w:b w:val="0"/>
+          <w:bCs w:val="0"/>
+          <w:sz w:val="22"/>
+          <w:szCs w:val="22"/>
+          <w:lang w:val="en-US"/>
+        </w:rPr>
+        <w:drawing>
+          <wp:inline distT="0" distB="0" distL="114300" distR="114300">
+            <wp:extent cx="5270500" cy="436245"/>
+            <wp:effectExtent l="0" t="0" r="12700" b="20955"/>
+            <wp:docPr id="6" name="Picture 6" descr="Screenshot 2024-01-21 at 12.39.41 PM"/>
+            <wp:cNvGraphicFramePr>
+              <a:graphicFrameLocks xmlns:a="http://schemas.openxmlformats.org/drawingml/2006/main" noChangeAspect="1"/>
+            </wp:cNvGraphicFramePr>
+            <a:graphic xmlns:a="http://schemas.openxmlformats.org/drawingml/2006/main">
+              <a:graphicData uri="http://schemas.openxmlformats.org/drawingml/2006/picture">
+                <pic:pic xmlns:pic="http://schemas.openxmlformats.org/drawingml/2006/picture">
+                  <pic:nvPicPr>
+                    <pic:cNvPr id="6" name="Picture 6" descr="Screenshot 2024-01-21 at 12.39.41 PM"/>
+                    <pic:cNvPicPr>
+                      <a:picLocks noChangeAspect="1"/>
+                    </pic:cNvPicPr>
+                  </pic:nvPicPr>
+                  <pic:blipFill>
+                    <a:blip r:embed="rId8"/>
+                    <a:stretch>
+                      <a:fillRect/>
+                    </a:stretch>
+                  </pic:blipFill>
+                  <pic:spPr>
+                    <a:xfrm>
+                      <a:off x="0" y="0"/>
+                      <a:ext cx="5270500" cy="436245"/>
+                    </a:xfrm>
+                    <a:prstGeom prst="rect">
+                      <a:avLst/>
+                    </a:prstGeom>
+                  </pic:spPr>
+                </pic:pic>
+              </a:graphicData>
+            </a:graphic>
+          </wp:inline>
+        </w:drawing>
+      </w:r>
+    </w:p>
+    <w:p>
+      <w:pPr>
+        <w:rPr>
           <w:rFonts w:hint="default"/>
           <w:lang w:val="en-US"/>
         </w:rPr>
       </w:pPr>
+      <w:r>
+        <w:rPr>
+          <w:rFonts w:hint="default" w:ascii="Georgia Regular" w:hAnsi="Georgia Regular" w:cs="Georgia Regular"/>
+          <w:sz w:val="22"/>
+          <w:szCs w:val="22"/>
+          <w:lang w:val="en-US"/>
+        </w:rPr>
+        <w:t>There was a time difference of nearly 1.02 seconds between the downloading of these two images.</w:t>
+      </w:r>
+    </w:p>
+    <w:p>
+      <w:pPr>
+        <w:rPr>
+          <w:rFonts w:hint="default" w:ascii="Georgia Regular" w:hAnsi="Georgia Regular" w:cs="Georgia Regular"/>
+          <w:b/>
+          <w:bCs/>
+          <w:sz w:val="28"/>
+          <w:szCs w:val="28"/>
+          <w:lang w:val="en-US"/>
+        </w:rPr>
+      </w:pPr>
+      <w:r>
+        <w:rPr>
+          <w:rFonts w:hint="default" w:ascii="Georgia Regular" w:hAnsi="Georgia Regular" w:cs="Georgia Regular"/>
+          <w:b/>
+          <w:bCs/>
+          <w:sz w:val="28"/>
+          <w:szCs w:val="28"/>
+          <w:lang w:val="en-US"/>
+        </w:rPr>
+        <w:t>Part 5:-</w:t>
+      </w:r>
+    </w:p>
+    <w:p>
+      <w:pPr>
+        <w:rPr>
+          <w:rFonts w:hint="default" w:ascii="Georgia Regular" w:hAnsi="Georgia Regular" w:cs="Georgia Regular"/>
+          <w:b/>
+          <w:bCs/>
+          <w:sz w:val="28"/>
+          <w:szCs w:val="28"/>
+          <w:lang w:val="en-US"/>
+        </w:rPr>
+      </w:pPr>
+    </w:p>
+    <w:p>
+      <w:pPr>
+        <w:rPr>
+          <w:rFonts w:hint="default" w:ascii="Georgia Regular" w:hAnsi="Georgia Regular" w:cs="Georgia Regular"/>
+          <w:b w:val="0"/>
+          <w:sz w:val="22"/>
+          <w:szCs w:val="22"/>
+          <w:lang w:val="en-US"/>
+        </w:rPr>
+      </w:pPr>
+      <w:r>
+        <w:rPr>
+          <w:rFonts w:hint="default" w:ascii="Georgia Regular" w:hAnsi="Georgia Regular" w:cs="Georgia Regular"/>
+          <w:b w:val="0"/>
+          <w:sz w:val="22"/>
+          <w:szCs w:val="22"/>
+          <w:lang w:val="en-US"/>
+        </w:rPr>
+        <w:t xml:space="preserve"> 1)</w:t>
+      </w:r>
+    </w:p>
+    <w:p>
+      <w:pPr>
+        <w:rPr>
+          <w:rFonts w:hint="default" w:ascii="Georgia Regular" w:hAnsi="Georgia Regular" w:cs="Georgia Regular"/>
+          <w:b w:val="0"/>
+          <w:sz w:val="22"/>
+          <w:szCs w:val="22"/>
+          <w:lang w:val="en-US"/>
+        </w:rPr>
+      </w:pPr>
+      <w:r>
+        <w:rPr>
+          <w:rFonts w:hint="default" w:ascii="Georgia Regular" w:hAnsi="Georgia Regular" w:cs="Georgia Regular"/>
+          <w:b w:val="0"/>
+          <w:sz w:val="22"/>
+          <w:szCs w:val="22"/>
+          <w:lang w:val="en-US"/>
+        </w:rPr>
+        <w:t xml:space="preserve">The server’s response for the first HTTP GET request sent was  </w:t>
+      </w:r>
+    </w:p>
+    <w:p>
+      <w:pPr>
+        <w:rPr>
+          <w:rFonts w:hint="default" w:ascii="Georgia Regular" w:hAnsi="Georgia Regular" w:cs="Georgia Regular"/>
+          <w:b w:val="0"/>
+          <w:bCs/>
+          <w:sz w:val="22"/>
+          <w:szCs w:val="22"/>
+          <w:lang w:val="en-US"/>
+        </w:rPr>
+      </w:pPr>
+      <w:r>
+        <w:rPr>
+          <w:rFonts w:hint="default" w:ascii="Georgia Regular" w:hAnsi="Georgia Regular" w:cs="Georgia Regular"/>
+          <w:b w:val="0"/>
+          <w:bCs w:val="0"/>
+          <w:sz w:val="22"/>
+          <w:szCs w:val="22"/>
+          <w:lang w:val="en-US"/>
+        </w:rPr>
+        <w:t xml:space="preserve">status code: </w:t>
+      </w:r>
+      <w:r>
+        <w:rPr>
+          <w:rFonts w:hint="default" w:ascii="Georgia Regular" w:hAnsi="Georgia Regular" w:cs="Georgia Regular"/>
+          <w:b/>
+          <w:bCs w:val="0"/>
+          <w:sz w:val="22"/>
+          <w:szCs w:val="22"/>
+          <w:lang w:val="en-US"/>
+        </w:rPr>
+        <w:t xml:space="preserve">401 </w:t>
+      </w:r>
+      <w:r>
+        <w:rPr>
+          <w:rFonts w:hint="default" w:ascii="Georgia Regular" w:hAnsi="Georgia Regular" w:cs="Georgia Regular"/>
+          <w:b w:val="0"/>
+          <w:bCs w:val="0"/>
+          <w:sz w:val="22"/>
+          <w:szCs w:val="22"/>
+          <w:lang w:val="en-US"/>
+        </w:rPr>
+        <w:t>message:</w:t>
+      </w:r>
+      <w:r>
+        <w:rPr>
+          <w:rFonts w:hint="default" w:ascii="Georgia Regular" w:hAnsi="Georgia Regular" w:cs="Georgia Regular"/>
+          <w:b w:val="0"/>
+          <w:bCs/>
+          <w:sz w:val="22"/>
+          <w:szCs w:val="22"/>
+          <w:lang w:val="en-US"/>
+        </w:rPr>
+        <w:t xml:space="preserve"> </w:t>
+      </w:r>
+      <w:r>
+        <w:rPr>
+          <w:rFonts w:hint="default" w:ascii="Georgia Regular" w:hAnsi="Georgia Regular" w:cs="Georgia Regular"/>
+          <w:b/>
+          <w:bCs w:val="0"/>
+          <w:sz w:val="22"/>
+          <w:szCs w:val="22"/>
+          <w:lang w:val="en-US"/>
+        </w:rPr>
+        <w:t xml:space="preserve">Unauthorized </w:t>
+      </w:r>
+      <w:r>
+        <w:rPr>
+          <w:rFonts w:hint="default" w:ascii="Georgia Regular" w:hAnsi="Georgia Regular" w:cs="Georgia Regular"/>
+          <w:b w:val="0"/>
+          <w:bCs/>
+          <w:sz w:val="22"/>
+          <w:szCs w:val="22"/>
+          <w:lang w:val="en-US"/>
+        </w:rPr>
+        <w:t>message</w:t>
+      </w:r>
+    </w:p>
+    <w:p>
+      <w:pPr>
+        <w:rPr>
+          <w:rFonts w:hint="default" w:ascii="Georgia Regular" w:hAnsi="Georgia Regular" w:cs="Georgia Regular"/>
+          <w:b w:val="0"/>
+          <w:sz w:val="22"/>
+          <w:szCs w:val="22"/>
+          <w:lang w:val="en-US"/>
+        </w:rPr>
+      </w:pPr>
+    </w:p>
+    <w:p>
+      <w:pPr>
+        <w:rPr>
+          <w:rFonts w:hint="default" w:ascii="Georgia Regular" w:hAnsi="Georgia Regular" w:cs="Georgia Regular"/>
+          <w:b w:val="0"/>
+          <w:sz w:val="22"/>
+          <w:szCs w:val="22"/>
+          <w:lang w:val="en-US"/>
+        </w:rPr>
+      </w:pPr>
+      <w:r>
+        <w:rPr>
+          <w:rFonts w:hint="default" w:ascii="Georgia Regular" w:hAnsi="Georgia Regular" w:cs="Georgia Regular"/>
+          <w:b w:val="0"/>
+          <w:sz w:val="22"/>
+          <w:szCs w:val="22"/>
+          <w:lang w:val="en-US"/>
+        </w:rPr>
+        <w:drawing>
+          <wp:inline distT="0" distB="0" distL="114300" distR="114300">
+            <wp:extent cx="5263515" cy="224790"/>
+            <wp:effectExtent l="0" t="0" r="19685" b="3810"/>
+            <wp:docPr id="4" name="Picture 4" descr="Screenshot 2024-01-21 at 12.04.07 PM"/>
+            <wp:cNvGraphicFramePr>
+              <a:graphicFrameLocks xmlns:a="http://schemas.openxmlformats.org/drawingml/2006/main" noChangeAspect="1"/>
+            </wp:cNvGraphicFramePr>
+            <a:graphic xmlns:a="http://schemas.openxmlformats.org/drawingml/2006/main">
+              <a:graphicData uri="http://schemas.openxmlformats.org/drawingml/2006/picture">
+                <pic:pic xmlns:pic="http://schemas.openxmlformats.org/drawingml/2006/picture">
+                  <pic:nvPicPr>
+                    <pic:cNvPr id="4" name="Picture 4" descr="Screenshot 2024-01-21 at 12.04.07 PM"/>
+                    <pic:cNvPicPr>
+                      <a:picLocks noChangeAspect="1"/>
+                    </pic:cNvPicPr>
+                  </pic:nvPicPr>
+                  <pic:blipFill>
+                    <a:blip r:embed="rId9"/>
+                    <a:stretch>
+                      <a:fillRect/>
+                    </a:stretch>
+                  </pic:blipFill>
+                  <pic:spPr>
+                    <a:xfrm>
+                      <a:off x="0" y="0"/>
+                      <a:ext cx="5263515" cy="224790"/>
+                    </a:xfrm>
+                    <a:prstGeom prst="rect">
+                      <a:avLst/>
+                    </a:prstGeom>
+                  </pic:spPr>
+                </pic:pic>
+              </a:graphicData>
+            </a:graphic>
+          </wp:inline>
+        </w:drawing>
+      </w:r>
+    </w:p>
+    <w:p>
+      <w:pPr>
+        <w:rPr>
+          <w:rFonts w:hint="default" w:ascii="Georgia Regular" w:hAnsi="Georgia Regular" w:cs="Georgia Regular"/>
+          <w:b w:val="0"/>
+          <w:sz w:val="22"/>
+          <w:szCs w:val="22"/>
+          <w:lang w:val="en-US"/>
+        </w:rPr>
+      </w:pPr>
+    </w:p>
+    <w:p>
+      <w:pPr>
+        <w:rPr>
+          <w:rFonts w:hint="default" w:ascii="Georgia Regular" w:hAnsi="Georgia Regular" w:cs="Georgia Regular"/>
+          <w:b w:val="0"/>
+          <w:sz w:val="22"/>
+          <w:szCs w:val="22"/>
+          <w:lang w:val="en-US"/>
+        </w:rPr>
+      </w:pPr>
+    </w:p>
+    <w:p>
+      <w:pPr>
+        <w:rPr>
+          <w:rFonts w:hint="default" w:ascii="Georgia Regular" w:hAnsi="Georgia Regular" w:cs="Georgia Regular"/>
+          <w:b w:val="0"/>
+          <w:sz w:val="22"/>
+          <w:szCs w:val="22"/>
+          <w:lang w:val="en-US"/>
+        </w:rPr>
+      </w:pPr>
+      <w:r>
+        <w:rPr>
+          <w:rFonts w:hint="default" w:ascii="Georgia Regular" w:hAnsi="Georgia Regular" w:cs="Georgia Regular"/>
+          <w:b w:val="0"/>
+          <w:sz w:val="22"/>
+          <w:szCs w:val="22"/>
+          <w:lang w:val="en-US"/>
+        </w:rPr>
+        <w:t>2)</w:t>
+      </w:r>
+    </w:p>
+    <w:p>
+      <w:pPr>
+        <w:rPr>
+          <w:rFonts w:hint="default" w:ascii="Georgia Regular" w:hAnsi="Georgia Regular" w:cs="Georgia Regular"/>
+          <w:b w:val="0"/>
+          <w:sz w:val="22"/>
+          <w:szCs w:val="22"/>
+          <w:lang w:val="en-US"/>
+        </w:rPr>
+      </w:pPr>
+      <w:r>
+        <w:rPr>
+          <w:rFonts w:hint="default" w:ascii="Georgia Regular" w:hAnsi="Georgia Regular" w:cs="Georgia Regular"/>
+          <w:b w:val="0"/>
+          <w:sz w:val="22"/>
+          <w:szCs w:val="22"/>
+          <w:lang w:val="en-US"/>
+        </w:rPr>
+        <w:t xml:space="preserve">When the browser sends the GET request for the second time, there is an extra field of </w:t>
+      </w:r>
+      <w:r>
+        <w:rPr>
+          <w:rFonts w:hint="default" w:ascii="Georgia Regular" w:hAnsi="Georgia Regular" w:cs="Georgia Regular"/>
+          <w:b w:val="0"/>
+          <w:bCs/>
+          <w:sz w:val="22"/>
+          <w:szCs w:val="22"/>
+          <w:lang w:val="en-US"/>
+        </w:rPr>
+        <w:t>Authorization: Basic</w:t>
+      </w:r>
+      <w:r>
+        <w:rPr>
+          <w:rFonts w:hint="default" w:ascii="Georgia Regular" w:hAnsi="Georgia Regular" w:cs="Georgia Regular"/>
+          <w:b w:val="0"/>
+          <w:sz w:val="22"/>
+          <w:szCs w:val="22"/>
+          <w:lang w:val="en-US"/>
+        </w:rPr>
+        <w:t xml:space="preserve"> header which took in our login credentials such as username and password.</w:t>
+      </w:r>
     </w:p>
     <w:p>
       <w:pPr>
@@ -1267,6 +2421,57 @@
           <w:lang w:val="en-US"/>
         </w:rPr>
       </w:pPr>
+    </w:p>
+    <w:p>
+      <w:pPr>
+        <w:rPr>
+          <w:rFonts w:hint="default"/>
+          <w:lang w:val="en-US"/>
+        </w:rPr>
+      </w:pPr>
+      <w:r>
+        <w:rPr>
+          <w:rFonts w:hint="default"/>
+          <w:lang w:val="en-US"/>
+        </w:rPr>
+        <w:drawing>
+          <wp:inline distT="0" distB="0" distL="114300" distR="114300">
+            <wp:extent cx="5266690" cy="1078865"/>
+            <wp:effectExtent l="0" t="0" r="16510" b="13335"/>
+            <wp:docPr id="5" name="Picture 5" descr="Screenshot 2024-01-21 at 12.09.13 PM"/>
+            <wp:cNvGraphicFramePr>
+              <a:graphicFrameLocks xmlns:a="http://schemas.openxmlformats.org/drawingml/2006/main" noChangeAspect="1"/>
+            </wp:cNvGraphicFramePr>
+            <a:graphic xmlns:a="http://schemas.openxmlformats.org/drawingml/2006/main">
+              <a:graphicData uri="http://schemas.openxmlformats.org/drawingml/2006/picture">
+                <pic:pic xmlns:pic="http://schemas.openxmlformats.org/drawingml/2006/picture">
+                  <pic:nvPicPr>
+                    <pic:cNvPr id="5" name="Picture 5" descr="Screenshot 2024-01-21 at 12.09.13 PM"/>
+                    <pic:cNvPicPr>
+                      <a:picLocks noChangeAspect="1"/>
+                    </pic:cNvPicPr>
+                  </pic:nvPicPr>
+                  <pic:blipFill>
+                    <a:blip r:embed="rId10"/>
+                    <a:stretch>
+                      <a:fillRect/>
+                    </a:stretch>
+                  </pic:blipFill>
+                  <pic:spPr>
+                    <a:xfrm>
+                      <a:off x="0" y="0"/>
+                      <a:ext cx="5266690" cy="1078865"/>
+                    </a:xfrm>
+                    <a:prstGeom prst="rect">
+                      <a:avLst/>
+                    </a:prstGeom>
+                  </pic:spPr>
+                </pic:pic>
+              </a:graphicData>
+            </a:graphic>
+          </wp:inline>
+        </w:drawing>
+      </w:r>
     </w:p>
     <w:sectPr>
       <w:pgSz w:w="11906" w:h="16838"/>
@@ -1585,6 +2790,15 @@
       </w:tblCellMar>
     </w:tblPr>
   </w:style>
+  <w:style w:type="character" w:styleId="5">
+    <w:name w:val="Hyperlink"/>
+    <w:basedOn w:val="3"/>
+    <w:uiPriority w:val="0"/>
+    <w:rPr>
+      <w:color w:val="0000FF"/>
+      <w:u w:val="single"/>
+    </w:rPr>
+  </w:style>
 </w:styles>
 </file>
 

</xml_diff>